<commit_message>
reproducing results and plots
</commit_message>
<xml_diff>
--- a/1_code/results_writing.docx
+++ b/1_code/results_writing.docx
@@ -1041,23 +1041,23 @@
         <w:t xml:space="preserve"> </w:t>
       </w:r>
       <w:r>
-        <w:t xml:space="preserve">= 0.01, 95% CI [-0.02, 0.05],</w:t>
-      </w:r>
-      <w:r>
-        <w:t xml:space="preserve"> </w:t>
-      </w:r>
-      <w:r>
-        <w:rPr>
-          <w:iCs/>
-          <w:i/>
-        </w:rPr>
-        <w:t xml:space="preserve">p</w:t>
-      </w:r>
-      <w:r>
-        <w:t xml:space="preserve"> </w:t>
-      </w:r>
-      <w:r>
-        <w:t xml:space="preserve">= 0.478), controlling for GDP:(</w:t>
+        <w:t xml:space="preserve">= -0.01, 95% CI [-0.02, 0.00],</w:t>
+      </w:r>
+      <w:r>
+        <w:t xml:space="preserve"> </w:t>
+      </w:r>
+      <w:r>
+        <w:rPr>
+          <w:iCs/>
+          <w:i/>
+        </w:rPr>
+        <w:t xml:space="preserve">p</w:t>
+      </w:r>
+      <w:r>
+        <w:t xml:space="preserve"> </w:t>
+      </w:r>
+      <w:r>
+        <w:t xml:space="preserve">= 0.253), controlling for GDP:(</w:t>
       </w:r>
       <w:r>
         <w:rPr>
@@ -1070,23 +1070,23 @@
         <w:t xml:space="preserve"> </w:t>
       </w:r>
       <w:r>
-        <w:t xml:space="preserve">= 0.03, 95% CI [-0.03, 0.09],</w:t>
-      </w:r>
-      <w:r>
-        <w:t xml:space="preserve"> </w:t>
-      </w:r>
-      <w:r>
-        <w:rPr>
-          <w:iCs/>
-          <w:i/>
-        </w:rPr>
-        <w:t xml:space="preserve">p</w:t>
-      </w:r>
-      <w:r>
-        <w:t xml:space="preserve"> </w:t>
-      </w:r>
-      <w:r>
-        <w:t xml:space="preserve">= 0.306)</w:t>
+        <w:t xml:space="preserve">= -0.01, 95% CI [-0.02, 0.00],</w:t>
+      </w:r>
+      <w:r>
+        <w:t xml:space="preserve"> </w:t>
+      </w:r>
+      <w:r>
+        <w:rPr>
+          <w:iCs/>
+          <w:i/>
+        </w:rPr>
+        <w:t xml:space="preserve">p</w:t>
+      </w:r>
+      <w:r>
+        <w:t xml:space="preserve"> </w:t>
+      </w:r>
+      <w:r>
+        <w:t xml:space="preserve">= 0.251)</w:t>
       </w:r>
     </w:p>
     <w:p>
@@ -1110,23 +1110,23 @@
         <w:t xml:space="preserve"> </w:t>
       </w:r>
       <w:r>
-        <w:t xml:space="preserve">= 0.03, 95% CI [-0.00, 0.06],</w:t>
-      </w:r>
-      <w:r>
-        <w:t xml:space="preserve"> </w:t>
-      </w:r>
-      <w:r>
-        <w:rPr>
-          <w:iCs/>
-          <w:i/>
-        </w:rPr>
-        <w:t xml:space="preserve">p</w:t>
-      </w:r>
-      <w:r>
-        <w:t xml:space="preserve"> </w:t>
-      </w:r>
-      <w:r>
-        <w:t xml:space="preserve">= 0.053), controlling for GDP:(</w:t>
+        <w:t xml:space="preserve">= -0.00, 95% CI [-0.02, 0.02],</w:t>
+      </w:r>
+      <w:r>
+        <w:t xml:space="preserve"> </w:t>
+      </w:r>
+      <w:r>
+        <w:rPr>
+          <w:iCs/>
+          <w:i/>
+        </w:rPr>
+        <w:t xml:space="preserve">p</w:t>
+      </w:r>
+      <w:r>
+        <w:t xml:space="preserve"> </w:t>
+      </w:r>
+      <w:r>
+        <w:t xml:space="preserve">= 0.981), controlling for GDP:(</w:t>
       </w:r>
       <w:r>
         <w:rPr>
@@ -1139,23 +1139,23 @@
         <w:t xml:space="preserve"> </w:t>
       </w:r>
       <w:r>
-        <w:t xml:space="preserve">= 0.04, 95% CI [0.02, 0.06],</w:t>
-      </w:r>
-      <w:r>
-        <w:t xml:space="preserve"> </w:t>
-      </w:r>
-      <w:r>
-        <w:rPr>
-          <w:iCs/>
-          <w:i/>
-        </w:rPr>
-        <w:t xml:space="preserve">p</w:t>
-      </w:r>
-      <w:r>
-        <w:t xml:space="preserve"> </w:t>
-      </w:r>
-      <w:r>
-        <w:t xml:space="preserve">= &lt; 0.001)</w:t>
+        <w:t xml:space="preserve">= -0.00, 95% CI [-0.02, 0.02],</w:t>
+      </w:r>
+      <w:r>
+        <w:t xml:space="preserve"> </w:t>
+      </w:r>
+      <w:r>
+        <w:rPr>
+          <w:iCs/>
+          <w:i/>
+        </w:rPr>
+        <w:t xml:space="preserve">p</w:t>
+      </w:r>
+      <w:r>
+        <w:t xml:space="preserve"> </w:t>
+      </w:r>
+      <w:r>
+        <w:t xml:space="preserve">= 0.992)</w:t>
       </w:r>
     </w:p>
     <w:p>
@@ -1179,23 +1179,23 @@
         <w:t xml:space="preserve"> </w:t>
       </w:r>
       <w:r>
-        <w:t xml:space="preserve">= -0.01, 95% CI [-0.06, 0.04],</w:t>
-      </w:r>
-      <w:r>
-        <w:t xml:space="preserve"> </w:t>
-      </w:r>
-      <w:r>
-        <w:rPr>
-          <w:iCs/>
-          <w:i/>
-        </w:rPr>
-        <w:t xml:space="preserve">p</w:t>
-      </w:r>
-      <w:r>
-        <w:t xml:space="preserve"> </w:t>
-      </w:r>
-      <w:r>
-        <w:t xml:space="preserve">= 0.821), controlling for GDP:(</w:t>
+        <w:t xml:space="preserve">= 0.00, 95% CI [-0.01, 0.02],</w:t>
+      </w:r>
+      <w:r>
+        <w:t xml:space="preserve"> </w:t>
+      </w:r>
+      <w:r>
+        <w:rPr>
+          <w:iCs/>
+          <w:i/>
+        </w:rPr>
+        <w:t xml:space="preserve">p</w:t>
+      </w:r>
+      <w:r>
+        <w:t xml:space="preserve"> </w:t>
+      </w:r>
+      <w:r>
+        <w:t xml:space="preserve">= 0.665), controlling for GDP:(</w:t>
       </w:r>
       <w:r>
         <w:rPr>
@@ -1208,23 +1208,23 @@
         <w:t xml:space="preserve"> </w:t>
       </w:r>
       <w:r>
-        <w:t xml:space="preserve">= -0.02, 95% CI [-0.09, 0.05],</w:t>
-      </w:r>
-      <w:r>
-        <w:t xml:space="preserve"> </w:t>
-      </w:r>
-      <w:r>
-        <w:rPr>
-          <w:iCs/>
-          <w:i/>
-        </w:rPr>
-        <w:t xml:space="preserve">p</w:t>
-      </w:r>
-      <w:r>
-        <w:t xml:space="preserve"> </w:t>
-      </w:r>
-      <w:r>
-        <w:t xml:space="preserve">= 0.636)</w:t>
+        <w:t xml:space="preserve">= 0.00, 95% CI [-0.01, 0.02],</w:t>
+      </w:r>
+      <w:r>
+        <w:t xml:space="preserve"> </w:t>
+      </w:r>
+      <w:r>
+        <w:rPr>
+          <w:iCs/>
+          <w:i/>
+        </w:rPr>
+        <w:t xml:space="preserve">p</w:t>
+      </w:r>
+      <w:r>
+        <w:t xml:space="preserve"> </w:t>
+      </w:r>
+      <w:r>
+        <w:t xml:space="preserve">= 0.670)</w:t>
       </w:r>
     </w:p>
     <w:p>
@@ -1248,23 +1248,23 @@
         <w:t xml:space="preserve"> </w:t>
       </w:r>
       <w:r>
-        <w:t xml:space="preserve">= 0.00, 95% CI [-0.02, 0.02],</w:t>
-      </w:r>
-      <w:r>
-        <w:t xml:space="preserve"> </w:t>
-      </w:r>
-      <w:r>
-        <w:rPr>
-          <w:iCs/>
-          <w:i/>
-        </w:rPr>
-        <w:t xml:space="preserve">p</w:t>
-      </w:r>
-      <w:r>
-        <w:t xml:space="preserve"> </w:t>
-      </w:r>
-      <w:r>
-        <w:t xml:space="preserve">= 0.643), controlling for GDP:(</w:t>
+        <w:t xml:space="preserve">= 0.00, 95% CI [-0.01, 0.01],</w:t>
+      </w:r>
+      <w:r>
+        <w:t xml:space="preserve"> </w:t>
+      </w:r>
+      <w:r>
+        <w:rPr>
+          <w:iCs/>
+          <w:i/>
+        </w:rPr>
+        <w:t xml:space="preserve">p</w:t>
+      </w:r>
+      <w:r>
+        <w:t xml:space="preserve"> </w:t>
+      </w:r>
+      <w:r>
+        <w:t xml:space="preserve">= 0.922), controlling for GDP:(</w:t>
       </w:r>
       <w:r>
         <w:rPr>
@@ -1277,23 +1277,23 @@
         <w:t xml:space="preserve"> </w:t>
       </w:r>
       <w:r>
-        <w:t xml:space="preserve">= 0.01, 95% CI [-0.02, 0.03],</w:t>
-      </w:r>
-      <w:r>
-        <w:t xml:space="preserve"> </w:t>
-      </w:r>
-      <w:r>
-        <w:rPr>
-          <w:iCs/>
-          <w:i/>
-        </w:rPr>
-        <w:t xml:space="preserve">p</w:t>
-      </w:r>
-      <w:r>
-        <w:t xml:space="preserve"> </w:t>
-      </w:r>
-      <w:r>
-        <w:t xml:space="preserve">= 0.561)</w:t>
+        <w:t xml:space="preserve">= 0.00, 95% CI [-0.01, 0.01],</w:t>
+      </w:r>
+      <w:r>
+        <w:t xml:space="preserve"> </w:t>
+      </w:r>
+      <w:r>
+        <w:rPr>
+          <w:iCs/>
+          <w:i/>
+        </w:rPr>
+        <w:t xml:space="preserve">p</w:t>
+      </w:r>
+      <w:r>
+        <w:t xml:space="preserve"> </w:t>
+      </w:r>
+      <w:r>
+        <w:t xml:space="preserve">= 0.912)</w:t>
       </w:r>
     </w:p>
     <w:p>
@@ -1317,23 +1317,23 @@
         <w:t xml:space="preserve"> </w:t>
       </w:r>
       <w:r>
-        <w:t xml:space="preserve">= -0.02, 95% CI [-0.09, 0.05],</w:t>
-      </w:r>
-      <w:r>
-        <w:t xml:space="preserve"> </w:t>
-      </w:r>
-      <w:r>
-        <w:rPr>
-          <w:iCs/>
-          <w:i/>
-        </w:rPr>
-        <w:t xml:space="preserve">p</w:t>
-      </w:r>
-      <w:r>
-        <w:t xml:space="preserve"> </w:t>
-      </w:r>
-      <w:r>
-        <w:t xml:space="preserve">= 0.664), controlling for GDP:(</w:t>
+        <w:t xml:space="preserve">= 0.01, 95% CI [-0.00, 0.02],</w:t>
+      </w:r>
+      <w:r>
+        <w:t xml:space="preserve"> </w:t>
+      </w:r>
+      <w:r>
+        <w:rPr>
+          <w:iCs/>
+          <w:i/>
+        </w:rPr>
+        <w:t xml:space="preserve">p</w:t>
+      </w:r>
+      <w:r>
+        <w:t xml:space="preserve"> </w:t>
+      </w:r>
+      <w:r>
+        <w:t xml:space="preserve">= 0.100), controlling for GDP:(</w:t>
       </w:r>
       <w:r>
         <w:rPr>
@@ -1346,23 +1346,23 @@
         <w:t xml:space="preserve"> </w:t>
       </w:r>
       <w:r>
-        <w:t xml:space="preserve">= -0.04, 95% CI [-0.08, 0.00],</w:t>
-      </w:r>
-      <w:r>
-        <w:t xml:space="preserve"> </w:t>
-      </w:r>
-      <w:r>
-        <w:rPr>
-          <w:iCs/>
-          <w:i/>
-        </w:rPr>
-        <w:t xml:space="preserve">p</w:t>
-      </w:r>
-      <w:r>
-        <w:t xml:space="preserve"> </w:t>
-      </w:r>
-      <w:r>
-        <w:t xml:space="preserve">= 0.079)</w:t>
+        <w:t xml:space="preserve">= 0.01, 95% CI [-0.00, 0.02],</w:t>
+      </w:r>
+      <w:r>
+        <w:t xml:space="preserve"> </w:t>
+      </w:r>
+      <w:r>
+        <w:rPr>
+          <w:iCs/>
+          <w:i/>
+        </w:rPr>
+        <w:t xml:space="preserve">p</w:t>
+      </w:r>
+      <w:r>
+        <w:t xml:space="preserve"> </w:t>
+      </w:r>
+      <w:r>
+        <w:t xml:space="preserve">= 0.098)</w:t>
       </w:r>
     </w:p>
     <w:p>
@@ -1386,23 +1386,23 @@
         <w:t xml:space="preserve"> </w:t>
       </w:r>
       <w:r>
-        <w:t xml:space="preserve">= -0.04, 95% CI [-0.11, 0.02],</w:t>
-      </w:r>
-      <w:r>
-        <w:t xml:space="preserve"> </w:t>
-      </w:r>
-      <w:r>
-        <w:rPr>
-          <w:iCs/>
-          <w:i/>
-        </w:rPr>
-        <w:t xml:space="preserve">p</w:t>
-      </w:r>
-      <w:r>
-        <w:t xml:space="preserve"> </w:t>
-      </w:r>
-      <w:r>
-        <w:t xml:space="preserve">= 0.187), controlling for GDP:(</w:t>
+        <w:t xml:space="preserve">= 0.01, 95% CI [-0.01, 0.03],</w:t>
+      </w:r>
+      <w:r>
+        <w:t xml:space="preserve"> </w:t>
+      </w:r>
+      <w:r>
+        <w:rPr>
+          <w:iCs/>
+          <w:i/>
+        </w:rPr>
+        <w:t xml:space="preserve">p</w:t>
+      </w:r>
+      <w:r>
+        <w:t xml:space="preserve"> </w:t>
+      </w:r>
+      <w:r>
+        <w:t xml:space="preserve">= 0.397), controlling for GDP:(</w:t>
       </w:r>
       <w:r>
         <w:rPr>
@@ -1415,23 +1415,23 @@
         <w:t xml:space="preserve"> </w:t>
       </w:r>
       <w:r>
-        <w:t xml:space="preserve">= -0.03, 95% CI [-0.07, 0.01],</w:t>
-      </w:r>
-      <w:r>
-        <w:t xml:space="preserve"> </w:t>
-      </w:r>
-      <w:r>
-        <w:rPr>
-          <w:iCs/>
-          <w:i/>
-        </w:rPr>
-        <w:t xml:space="preserve">p</w:t>
-      </w:r>
-      <w:r>
-        <w:t xml:space="preserve"> </w:t>
-      </w:r>
-      <w:r>
-        <w:t xml:space="preserve">= 0.163)</w:t>
+        <w:t xml:space="preserve">= 0.00, 95% CI [-0.02, 0.03],</w:t>
+      </w:r>
+      <w:r>
+        <w:t xml:space="preserve"> </w:t>
+      </w:r>
+      <w:r>
+        <w:rPr>
+          <w:iCs/>
+          <w:i/>
+        </w:rPr>
+        <w:t xml:space="preserve">p</w:t>
+      </w:r>
+      <w:r>
+        <w:t xml:space="preserve"> </w:t>
+      </w:r>
+      <w:r>
+        <w:t xml:space="preserve">= 0.744)</w:t>
       </w:r>
     </w:p>
     <w:p>
@@ -1455,23 +1455,23 @@
         <w:t xml:space="preserve"> </w:t>
       </w:r>
       <w:r>
-        <w:t xml:space="preserve">= 0.03, 95% CI [0.02, 0.05],</w:t>
-      </w:r>
-      <w:r>
-        <w:t xml:space="preserve"> </w:t>
-      </w:r>
-      <w:r>
-        <w:rPr>
-          <w:iCs/>
-          <w:i/>
-        </w:rPr>
-        <w:t xml:space="preserve">p</w:t>
-      </w:r>
-      <w:r>
-        <w:t xml:space="preserve"> </w:t>
-      </w:r>
-      <w:r>
-        <w:t xml:space="preserve">= &lt; 0.001), controlling for GDP:(</w:t>
+        <w:t xml:space="preserve">= -0.01, 95% CI [-0.02, 0.00],</w:t>
+      </w:r>
+      <w:r>
+        <w:t xml:space="preserve"> </w:t>
+      </w:r>
+      <w:r>
+        <w:rPr>
+          <w:iCs/>
+          <w:i/>
+        </w:rPr>
+        <w:t xml:space="preserve">p</w:t>
+      </w:r>
+      <w:r>
+        <w:t xml:space="preserve"> </w:t>
+      </w:r>
+      <w:r>
+        <w:t xml:space="preserve">= 0.291), controlling for GDP:(</w:t>
       </w:r>
       <w:r>
         <w:rPr>
@@ -1484,23 +1484,23 @@
         <w:t xml:space="preserve"> </w:t>
       </w:r>
       <w:r>
-        <w:t xml:space="preserve">= 0.05, 95% CI [0.00, 0.10],</w:t>
-      </w:r>
-      <w:r>
-        <w:t xml:space="preserve"> </w:t>
-      </w:r>
-      <w:r>
-        <w:rPr>
-          <w:iCs/>
-          <w:i/>
-        </w:rPr>
-        <w:t xml:space="preserve">p</w:t>
-      </w:r>
-      <w:r>
-        <w:t xml:space="preserve"> </w:t>
-      </w:r>
-      <w:r>
-        <w:t xml:space="preserve">= 0.040)</w:t>
+        <w:t xml:space="preserve">= -0.01, 95% CI [-0.02, 0.00],</w:t>
+      </w:r>
+      <w:r>
+        <w:t xml:space="preserve"> </w:t>
+      </w:r>
+      <w:r>
+        <w:rPr>
+          <w:iCs/>
+          <w:i/>
+        </w:rPr>
+        <w:t xml:space="preserve">p</w:t>
+      </w:r>
+      <w:r>
+        <w:t xml:space="preserve"> </w:t>
+      </w:r>
+      <w:r>
+        <w:t xml:space="preserve">= 0.282)</w:t>
       </w:r>
     </w:p>
     <w:p>
@@ -1524,23 +1524,23 @@
         <w:t xml:space="preserve"> </w:t>
       </w:r>
       <w:r>
-        <w:t xml:space="preserve">= -0.01, 95% CI [-0.05, 0.03],</w:t>
-      </w:r>
-      <w:r>
-        <w:t xml:space="preserve"> </w:t>
-      </w:r>
-      <w:r>
-        <w:rPr>
-          <w:iCs/>
-          <w:i/>
-        </w:rPr>
-        <w:t xml:space="preserve">p</w:t>
-      </w:r>
-      <w:r>
-        <w:t xml:space="preserve"> </w:t>
-      </w:r>
-      <w:r>
-        <w:t xml:space="preserve">= 0.611), controlling for GDP:(</w:t>
+        <w:t xml:space="preserve">= -0.01, 95% CI [-0.02, 0.00],</w:t>
+      </w:r>
+      <w:r>
+        <w:t xml:space="preserve"> </w:t>
+      </w:r>
+      <w:r>
+        <w:rPr>
+          <w:iCs/>
+          <w:i/>
+        </w:rPr>
+        <w:t xml:space="preserve">p</w:t>
+      </w:r>
+      <w:r>
+        <w:t xml:space="preserve"> </w:t>
+      </w:r>
+      <w:r>
+        <w:t xml:space="preserve">= 0.228), controlling for GDP:(</w:t>
       </w:r>
       <w:r>
         <w:rPr>
@@ -1553,23 +1553,23 @@
         <w:t xml:space="preserve"> </w:t>
       </w:r>
       <w:r>
-        <w:t xml:space="preserve">= 0.02, 95% CI [-0.00, 0.03],</w:t>
-      </w:r>
-      <w:r>
-        <w:t xml:space="preserve"> </w:t>
-      </w:r>
-      <w:r>
-        <w:rPr>
-          <w:iCs/>
-          <w:i/>
-        </w:rPr>
-        <w:t xml:space="preserve">p</w:t>
-      </w:r>
-      <w:r>
-        <w:t xml:space="preserve"> </w:t>
-      </w:r>
-      <w:r>
-        <w:t xml:space="preserve">= 0.062)</w:t>
+        <w:t xml:space="preserve">= -0.01, 95% CI [-0.02, 0.00],</w:t>
+      </w:r>
+      <w:r>
+        <w:t xml:space="preserve"> </w:t>
+      </w:r>
+      <w:r>
+        <w:rPr>
+          <w:iCs/>
+          <w:i/>
+        </w:rPr>
+        <w:t xml:space="preserve">p</w:t>
+      </w:r>
+      <w:r>
+        <w:t xml:space="preserve"> </w:t>
+      </w:r>
+      <w:r>
+        <w:t xml:space="preserve">= 0.259)</w:t>
       </w:r>
     </w:p>
     <w:p>
@@ -1593,23 +1593,23 @@
         <w:t xml:space="preserve"> </w:t>
       </w:r>
       <w:r>
-        <w:t xml:space="preserve">= -0.03, 95% CI [-0.12, 0.06],</w:t>
-      </w:r>
-      <w:r>
-        <w:t xml:space="preserve"> </w:t>
-      </w:r>
-      <w:r>
-        <w:rPr>
-          <w:iCs/>
-          <w:i/>
-        </w:rPr>
-        <w:t xml:space="preserve">p</w:t>
-      </w:r>
-      <w:r>
-        <w:t xml:space="preserve"> </w:t>
-      </w:r>
-      <w:r>
-        <w:t xml:space="preserve">= 0.507), controlling for GDP:(</w:t>
+        <w:t xml:space="preserve">= -0.02, 95% CI [-0.03, -0.01],</w:t>
+      </w:r>
+      <w:r>
+        <w:t xml:space="preserve"> </w:t>
+      </w:r>
+      <w:r>
+        <w:rPr>
+          <w:iCs/>
+          <w:i/>
+        </w:rPr>
+        <w:t xml:space="preserve">p</w:t>
+      </w:r>
+      <w:r>
+        <w:t xml:space="preserve"> </w:t>
+      </w:r>
+      <w:r>
+        <w:t xml:space="preserve">= 0.004), controlling for GDP:(</w:t>
       </w:r>
       <w:r>
         <w:rPr>
@@ -1622,23 +1622,23 @@
         <w:t xml:space="preserve"> </w:t>
       </w:r>
       <w:r>
-        <w:t xml:space="preserve">= -0.06, 95% CI [-0.18, 0.05],</w:t>
-      </w:r>
-      <w:r>
-        <w:t xml:space="preserve"> </w:t>
-      </w:r>
-      <w:r>
-        <w:rPr>
-          <w:iCs/>
-          <w:i/>
-        </w:rPr>
-        <w:t xml:space="preserve">p</w:t>
-      </w:r>
-      <w:r>
-        <w:t xml:space="preserve"> </w:t>
-      </w:r>
-      <w:r>
-        <w:t xml:space="preserve">= 0.279)</w:t>
+        <w:t xml:space="preserve">= -0.02, 95% CI [-0.03, -0.01],</w:t>
+      </w:r>
+      <w:r>
+        <w:t xml:space="preserve"> </w:t>
+      </w:r>
+      <w:r>
+        <w:rPr>
+          <w:iCs/>
+          <w:i/>
+        </w:rPr>
+        <w:t xml:space="preserve">p</w:t>
+      </w:r>
+      <w:r>
+        <w:t xml:space="preserve"> </w:t>
+      </w:r>
+      <w:r>
+        <w:t xml:space="preserve">= 0.004)</w:t>
       </w:r>
     </w:p>
     <w:p>
@@ -1662,23 +1662,23 @@
         <w:t xml:space="preserve"> </w:t>
       </w:r>
       <w:r>
-        <w:t xml:space="preserve">= 0.06, 95% CI [0.02, 0.10],</w:t>
-      </w:r>
-      <w:r>
-        <w:t xml:space="preserve"> </w:t>
-      </w:r>
-      <w:r>
-        <w:rPr>
-          <w:iCs/>
-          <w:i/>
-        </w:rPr>
-        <w:t xml:space="preserve">p</w:t>
-      </w:r>
-      <w:r>
-        <w:t xml:space="preserve"> </w:t>
-      </w:r>
-      <w:r>
-        <w:t xml:space="preserve">= 0.005), controlling for GDP:(</w:t>
+        <w:t xml:space="preserve">= -0.02, 95% CI [-0.04, 0.01],</w:t>
+      </w:r>
+      <w:r>
+        <w:t xml:space="preserve"> </w:t>
+      </w:r>
+      <w:r>
+        <w:rPr>
+          <w:iCs/>
+          <w:i/>
+        </w:rPr>
+        <w:t xml:space="preserve">p</w:t>
+      </w:r>
+      <w:r>
+        <w:t xml:space="preserve"> </w:t>
+      </w:r>
+      <w:r>
+        <w:t xml:space="preserve">= 0.140), controlling for GDP:(</w:t>
       </w:r>
       <w:r>
         <w:rPr>
@@ -1691,23 +1691,23 @@
         <w:t xml:space="preserve"> </w:t>
       </w:r>
       <w:r>
-        <w:t xml:space="preserve">= 0.05, 95% CI [-0.01, 0.10],</w:t>
-      </w:r>
-      <w:r>
-        <w:t xml:space="preserve"> </w:t>
-      </w:r>
-      <w:r>
-        <w:rPr>
-          <w:iCs/>
-          <w:i/>
-        </w:rPr>
-        <w:t xml:space="preserve">p</w:t>
-      </w:r>
-      <w:r>
-        <w:t xml:space="preserve"> </w:t>
-      </w:r>
-      <w:r>
-        <w:t xml:space="preserve">= 0.093)</w:t>
+        <w:t xml:space="preserve">= -0.02, 95% CI [-0.04, 0.01],</w:t>
+      </w:r>
+      <w:r>
+        <w:t xml:space="preserve"> </w:t>
+      </w:r>
+      <w:r>
+        <w:rPr>
+          <w:iCs/>
+          <w:i/>
+        </w:rPr>
+        <w:t xml:space="preserve">p</w:t>
+      </w:r>
+      <w:r>
+        <w:t xml:space="preserve"> </w:t>
+      </w:r>
+      <w:r>
+        <w:t xml:space="preserve">= 0.143)</w:t>
       </w:r>
     </w:p>
     <w:p>
@@ -1731,23 +1731,23 @@
         <w:t xml:space="preserve"> </w:t>
       </w:r>
       <w:r>
-        <w:t xml:space="preserve">= -0.09, 95% CI [-0.20, 0.02],</w:t>
-      </w:r>
-      <w:r>
-        <w:t xml:space="preserve"> </w:t>
-      </w:r>
-      <w:r>
-        <w:rPr>
-          <w:iCs/>
-          <w:i/>
-        </w:rPr>
-        <w:t xml:space="preserve">p</w:t>
-      </w:r>
-      <w:r>
-        <w:t xml:space="preserve"> </w:t>
-      </w:r>
-      <w:r>
-        <w:t xml:space="preserve">= 0.093), controlling for GDP:(</w:t>
+        <w:t xml:space="preserve">= 0.01, 95% CI [-0.00, 0.02],</w:t>
+      </w:r>
+      <w:r>
+        <w:t xml:space="preserve"> </w:t>
+      </w:r>
+      <w:r>
+        <w:rPr>
+          <w:iCs/>
+          <w:i/>
+        </w:rPr>
+        <w:t xml:space="preserve">p</w:t>
+      </w:r>
+      <w:r>
+        <w:t xml:space="preserve"> </w:t>
+      </w:r>
+      <w:r>
+        <w:t xml:space="preserve">= 0.176), controlling for GDP:(</w:t>
       </w:r>
       <w:r>
         <w:rPr>
@@ -1760,23 +1760,23 @@
         <w:t xml:space="preserve"> </w:t>
       </w:r>
       <w:r>
-        <w:t xml:space="preserve">= -0.15, 95% CI [-0.22, -0.08],</w:t>
-      </w:r>
-      <w:r>
-        <w:t xml:space="preserve"> </w:t>
-      </w:r>
-      <w:r>
-        <w:rPr>
-          <w:iCs/>
-          <w:i/>
-        </w:rPr>
-        <w:t xml:space="preserve">p</w:t>
-      </w:r>
-      <w:r>
-        <w:t xml:space="preserve"> </w:t>
-      </w:r>
-      <w:r>
-        <w:t xml:space="preserve">= &lt; 0.001)</w:t>
+        <w:t xml:space="preserve">= 0.01, 95% CI [-0.00, 0.02],</w:t>
+      </w:r>
+      <w:r>
+        <w:t xml:space="preserve"> </w:t>
+      </w:r>
+      <w:r>
+        <w:rPr>
+          <w:iCs/>
+          <w:i/>
+        </w:rPr>
+        <w:t xml:space="preserve">p</w:t>
+      </w:r>
+      <w:r>
+        <w:t xml:space="preserve"> </w:t>
+      </w:r>
+      <w:r>
+        <w:t xml:space="preserve">= 0.178)</w:t>
       </w:r>
     </w:p>
     <w:p>
@@ -1800,23 +1800,23 @@
         <w:t xml:space="preserve"> </w:t>
       </w:r>
       <w:r>
-        <w:t xml:space="preserve">= -0.02, 95% CI [-0.06, 0.02],</w:t>
-      </w:r>
-      <w:r>
-        <w:t xml:space="preserve"> </w:t>
-      </w:r>
-      <w:r>
-        <w:rPr>
-          <w:iCs/>
-          <w:i/>
-        </w:rPr>
-        <w:t xml:space="preserve">p</w:t>
-      </w:r>
-      <w:r>
-        <w:t xml:space="preserve"> </w:t>
-      </w:r>
-      <w:r>
-        <w:t xml:space="preserve">= 0.372), controlling for GDP:(</w:t>
+        <w:t xml:space="preserve">= 0.00, 95% CI [-0.01, 0.02],</w:t>
+      </w:r>
+      <w:r>
+        <w:t xml:space="preserve"> </w:t>
+      </w:r>
+      <w:r>
+        <w:rPr>
+          <w:iCs/>
+          <w:i/>
+        </w:rPr>
+        <w:t xml:space="preserve">p</w:t>
+      </w:r>
+      <w:r>
+        <w:t xml:space="preserve"> </w:t>
+      </w:r>
+      <w:r>
+        <w:t xml:space="preserve">= 0.384), controlling for GDP:(</w:t>
       </w:r>
       <w:r>
         <w:rPr>
@@ -1829,23 +1829,23 @@
         <w:t xml:space="preserve"> </w:t>
       </w:r>
       <w:r>
-        <w:t xml:space="preserve">= -0.03, 95% CI [-0.07, 0.01],</w:t>
-      </w:r>
-      <w:r>
-        <w:t xml:space="preserve"> </w:t>
-      </w:r>
-      <w:r>
-        <w:rPr>
-          <w:iCs/>
-          <w:i/>
-        </w:rPr>
-        <w:t xml:space="preserve">p</w:t>
-      </w:r>
-      <w:r>
-        <w:t xml:space="preserve"> </w:t>
-      </w:r>
-      <w:r>
-        <w:t xml:space="preserve">= 0.141)</w:t>
+        <w:t xml:space="preserve">= 0.00, 95% CI [-0.01, 0.02],</w:t>
+      </w:r>
+      <w:r>
+        <w:t xml:space="preserve"> </w:t>
+      </w:r>
+      <w:r>
+        <w:rPr>
+          <w:iCs/>
+          <w:i/>
+        </w:rPr>
+        <w:t xml:space="preserve">p</w:t>
+      </w:r>
+      <w:r>
+        <w:t xml:space="preserve"> </w:t>
+      </w:r>
+      <w:r>
+        <w:t xml:space="preserve">= 0.367)</w:t>
       </w:r>
     </w:p>
     <w:bookmarkEnd w:id="22"/>
@@ -2700,7 +2700,710 @@
         <w:t xml:space="preserve">F</w:t>
       </w:r>
       <w:r>
-        <w:t xml:space="preserve">(9, 82) = 2.07,</w:t>
+        <w:t xml:space="preserve">(6, 86) = 3.19,</w:t>
+      </w:r>
+      <w:r>
+        <w:t xml:space="preserve"> </w:t>
+      </w:r>
+      <w:r>
+        <w:rPr>
+          <w:iCs/>
+          <w:i/>
+        </w:rPr>
+        <w:t xml:space="preserve">p</w:t>
+      </w:r>
+      <w:r>
+        <w:t xml:space="preserve"> </w:t>
+      </w:r>
+      <w:r>
+        <w:t xml:space="preserve">= 0.007)</w:t>
+      </w:r>
+    </w:p>
+    <w:p>
+      <w:pPr>
+        <w:numPr>
+          <w:ilvl w:val="0"/>
+          <w:numId w:val="1004"/>
+        </w:numPr>
+      </w:pPr>
+      <w:r>
+        <w:t xml:space="preserve">Effort causes Individualism: (</w:t>
+      </w:r>
+      <w:r>
+        <w:rPr>
+          <w:iCs/>
+          <w:i/>
+        </w:rPr>
+        <w:t xml:space="preserve">F</w:t>
+      </w:r>
+      <w:r>
+        <w:t xml:space="preserve">(6, 86) = 1.40,</w:t>
+      </w:r>
+      <w:r>
+        <w:t xml:space="preserve"> </w:t>
+      </w:r>
+      <w:r>
+        <w:rPr>
+          <w:iCs/>
+          <w:i/>
+        </w:rPr>
+        <w:t xml:space="preserve">p</w:t>
+      </w:r>
+      <w:r>
+        <w:t xml:space="preserve"> </w:t>
+      </w:r>
+      <w:r>
+        <w:t xml:space="preserve">= 0.223)</w:t>
+      </w:r>
+    </w:p>
+    <w:p>
+      <w:pPr>
+        <w:numPr>
+          <w:ilvl w:val="0"/>
+          <w:numId w:val="1004"/>
+        </w:numPr>
+      </w:pPr>
+      <w:r>
+        <w:t xml:space="preserve">Collectivism cuases Effort: (</w:t>
+      </w:r>
+      <w:r>
+        <w:rPr>
+          <w:iCs/>
+          <w:i/>
+        </w:rPr>
+        <w:t xml:space="preserve">F</w:t>
+      </w:r>
+      <w:r>
+        <w:t xml:space="preserve">(1, 116) = 0.97,</w:t>
+      </w:r>
+      <w:r>
+        <w:t xml:space="preserve"> </w:t>
+      </w:r>
+      <w:r>
+        <w:rPr>
+          <w:iCs/>
+          <w:i/>
+        </w:rPr>
+        <w:t xml:space="preserve">p</w:t>
+      </w:r>
+      <w:r>
+        <w:t xml:space="preserve"> </w:t>
+      </w:r>
+      <w:r>
+        <w:t xml:space="preserve">= 0.328)</w:t>
+      </w:r>
+    </w:p>
+    <w:p>
+      <w:pPr>
+        <w:numPr>
+          <w:ilvl w:val="0"/>
+          <w:numId w:val="1004"/>
+        </w:numPr>
+      </w:pPr>
+      <w:r>
+        <w:t xml:space="preserve">Effort causes Collectivism (</w:t>
+      </w:r>
+      <w:r>
+        <w:rPr>
+          <w:iCs/>
+          <w:i/>
+        </w:rPr>
+        <w:t xml:space="preserve">F</w:t>
+      </w:r>
+      <w:r>
+        <w:t xml:space="preserve">(1, 116) = 0.70,</w:t>
+      </w:r>
+      <w:r>
+        <w:t xml:space="preserve"> </w:t>
+      </w:r>
+      <w:r>
+        <w:rPr>
+          <w:iCs/>
+          <w:i/>
+        </w:rPr>
+        <w:t xml:space="preserve">p</w:t>
+      </w:r>
+      <w:r>
+        <w:t xml:space="preserve"> </w:t>
+      </w:r>
+      <w:r>
+        <w:t xml:space="preserve">= 0.403)</w:t>
+      </w:r>
+    </w:p>
+    <w:p>
+      <w:pPr>
+        <w:numPr>
+          <w:ilvl w:val="0"/>
+          <w:numId w:val="1004"/>
+        </w:numPr>
+      </w:pPr>
+      <w:r>
+        <w:t xml:space="preserve">Looseness causes Effort: (</w:t>
+      </w:r>
+      <w:r>
+        <w:rPr>
+          <w:iCs/>
+          <w:i/>
+        </w:rPr>
+        <w:t xml:space="preserve">F</w:t>
+      </w:r>
+      <w:r>
+        <w:t xml:space="preserve">(1, 116) = 0.45,</w:t>
+      </w:r>
+      <w:r>
+        <w:t xml:space="preserve"> </w:t>
+      </w:r>
+      <w:r>
+        <w:rPr>
+          <w:iCs/>
+          <w:i/>
+        </w:rPr>
+        <w:t xml:space="preserve">p</w:t>
+      </w:r>
+      <w:r>
+        <w:t xml:space="preserve"> </w:t>
+      </w:r>
+      <w:r>
+        <w:t xml:space="preserve">= 0.503)</w:t>
+      </w:r>
+    </w:p>
+    <w:p>
+      <w:pPr>
+        <w:numPr>
+          <w:ilvl w:val="0"/>
+          <w:numId w:val="1004"/>
+        </w:numPr>
+      </w:pPr>
+      <w:r>
+        <w:t xml:space="preserve">Effort causes Looseness: (</w:t>
+      </w:r>
+      <w:r>
+        <w:rPr>
+          <w:iCs/>
+          <w:i/>
+        </w:rPr>
+        <w:t xml:space="preserve">F</w:t>
+      </w:r>
+      <w:r>
+        <w:t xml:space="preserve">(1, 116) = 0.00,</w:t>
+      </w:r>
+      <w:r>
+        <w:t xml:space="preserve"> </w:t>
+      </w:r>
+      <w:r>
+        <w:rPr>
+          <w:iCs/>
+          <w:i/>
+        </w:rPr>
+        <w:t xml:space="preserve">p</w:t>
+      </w:r>
+      <w:r>
+        <w:t xml:space="preserve"> </w:t>
+      </w:r>
+      <w:r>
+        <w:t xml:space="preserve">= 0.951)</w:t>
+      </w:r>
+    </w:p>
+    <w:p>
+      <w:pPr>
+        <w:numPr>
+          <w:ilvl w:val="0"/>
+          <w:numId w:val="1004"/>
+        </w:numPr>
+      </w:pPr>
+      <w:r>
+        <w:t xml:space="preserve">Tightness causes Effort: (</w:t>
+      </w:r>
+      <w:r>
+        <w:rPr>
+          <w:iCs/>
+          <w:i/>
+        </w:rPr>
+        <w:t xml:space="preserve">F</w:t>
+      </w:r>
+      <w:r>
+        <w:t xml:space="preserve">(6, 86) = 1.65,</w:t>
+      </w:r>
+      <w:r>
+        <w:t xml:space="preserve"> </w:t>
+      </w:r>
+      <w:r>
+        <w:rPr>
+          <w:iCs/>
+          <w:i/>
+        </w:rPr>
+        <w:t xml:space="preserve">p</w:t>
+      </w:r>
+      <w:r>
+        <w:t xml:space="preserve"> </w:t>
+      </w:r>
+      <w:r>
+        <w:t xml:space="preserve">= 0.142)</w:t>
+      </w:r>
+    </w:p>
+    <w:p>
+      <w:pPr>
+        <w:numPr>
+          <w:ilvl w:val="0"/>
+          <w:numId w:val="1004"/>
+        </w:numPr>
+      </w:pPr>
+      <w:r>
+        <w:t xml:space="preserve">Effort causes Tightness: (</w:t>
+      </w:r>
+      <w:r>
+        <w:rPr>
+          <w:iCs/>
+          <w:i/>
+        </w:rPr>
+        <w:t xml:space="preserve">F</w:t>
+      </w:r>
+      <w:r>
+        <w:t xml:space="preserve">(6, 86) = 1.78,</w:t>
+      </w:r>
+      <w:r>
+        <w:t xml:space="preserve"> </w:t>
+      </w:r>
+      <w:r>
+        <w:rPr>
+          <w:iCs/>
+          <w:i/>
+        </w:rPr>
+        <w:t xml:space="preserve">p</w:t>
+      </w:r>
+      <w:r>
+        <w:t xml:space="preserve"> </w:t>
+      </w:r>
+      <w:r>
+        <w:t xml:space="preserve">= 0.112)</w:t>
+      </w:r>
+    </w:p>
+    <w:p>
+      <w:pPr>
+        <w:numPr>
+          <w:ilvl w:val="0"/>
+          <w:numId w:val="1004"/>
+        </w:numPr>
+      </w:pPr>
+      <w:r>
+        <w:t xml:space="preserve">Individualism causes Efficiency: (</w:t>
+      </w:r>
+      <w:r>
+        <w:rPr>
+          <w:iCs/>
+          <w:i/>
+        </w:rPr>
+        <w:t xml:space="preserve">F</w:t>
+      </w:r>
+      <w:r>
+        <w:t xml:space="preserve">(1, 116) = 1.17,</w:t>
+      </w:r>
+      <w:r>
+        <w:t xml:space="preserve"> </w:t>
+      </w:r>
+      <w:r>
+        <w:rPr>
+          <w:iCs/>
+          <w:i/>
+        </w:rPr>
+        <w:t xml:space="preserve">p</w:t>
+      </w:r>
+      <w:r>
+        <w:t xml:space="preserve"> </w:t>
+      </w:r>
+      <w:r>
+        <w:t xml:space="preserve">= 0.281)</w:t>
+      </w:r>
+    </w:p>
+    <w:p>
+      <w:pPr>
+        <w:numPr>
+          <w:ilvl w:val="0"/>
+          <w:numId w:val="1004"/>
+        </w:numPr>
+      </w:pPr>
+      <w:r>
+        <w:t xml:space="preserve">Efficiency causes Individualism: (</w:t>
+      </w:r>
+      <w:r>
+        <w:rPr>
+          <w:iCs/>
+          <w:i/>
+        </w:rPr>
+        <w:t xml:space="preserve">F</w:t>
+      </w:r>
+      <w:r>
+        <w:t xml:space="preserve">(1, 116) = 3.86,</w:t>
+      </w:r>
+      <w:r>
+        <w:t xml:space="preserve"> </w:t>
+      </w:r>
+      <w:r>
+        <w:rPr>
+          <w:iCs/>
+          <w:i/>
+        </w:rPr>
+        <w:t xml:space="preserve">p</w:t>
+      </w:r>
+      <w:r>
+        <w:t xml:space="preserve"> </w:t>
+      </w:r>
+      <w:r>
+        <w:t xml:space="preserve">= 0.052)</w:t>
+      </w:r>
+    </w:p>
+    <w:p>
+      <w:pPr>
+        <w:numPr>
+          <w:ilvl w:val="0"/>
+          <w:numId w:val="1004"/>
+        </w:numPr>
+      </w:pPr>
+      <w:r>
+        <w:t xml:space="preserve">Collectivism cuases Efficiency: (</w:t>
+      </w:r>
+      <w:r>
+        <w:rPr>
+          <w:iCs/>
+          <w:i/>
+        </w:rPr>
+        <w:t xml:space="preserve">F</w:t>
+      </w:r>
+      <w:r>
+        <w:t xml:space="preserve">(1, 116) = 11.75,</w:t>
+      </w:r>
+      <w:r>
+        <w:t xml:space="preserve"> </w:t>
+      </w:r>
+      <w:r>
+        <w:rPr>
+          <w:iCs/>
+          <w:i/>
+        </w:rPr>
+        <w:t xml:space="preserve">p</w:t>
+      </w:r>
+      <w:r>
+        <w:t xml:space="preserve"> </w:t>
+      </w:r>
+      <w:r>
+        <w:t xml:space="preserve">= &lt; 0.001)</w:t>
+      </w:r>
+    </w:p>
+    <w:p>
+      <w:pPr>
+        <w:numPr>
+          <w:ilvl w:val="0"/>
+          <w:numId w:val="1004"/>
+        </w:numPr>
+      </w:pPr>
+      <w:r>
+        <w:t xml:space="preserve">Efficiency causes Collectivism (</w:t>
+      </w:r>
+      <w:r>
+        <w:rPr>
+          <w:iCs/>
+          <w:i/>
+        </w:rPr>
+        <w:t xml:space="preserve">F</w:t>
+      </w:r>
+      <w:r>
+        <w:t xml:space="preserve">(1, 116) = 3.83,</w:t>
+      </w:r>
+      <w:r>
+        <w:t xml:space="preserve"> </w:t>
+      </w:r>
+      <w:r>
+        <w:rPr>
+          <w:iCs/>
+          <w:i/>
+        </w:rPr>
+        <w:t xml:space="preserve">p</w:t>
+      </w:r>
+      <w:r>
+        <w:t xml:space="preserve"> </w:t>
+      </w:r>
+      <w:r>
+        <w:t xml:space="preserve">= 0.053)</w:t>
+      </w:r>
+    </w:p>
+    <w:p>
+      <w:pPr>
+        <w:numPr>
+          <w:ilvl w:val="0"/>
+          <w:numId w:val="1004"/>
+        </w:numPr>
+      </w:pPr>
+      <w:r>
+        <w:t xml:space="preserve">Looseness causes Efficiency: (</w:t>
+      </w:r>
+      <w:r>
+        <w:rPr>
+          <w:iCs/>
+          <w:i/>
+        </w:rPr>
+        <w:t xml:space="preserve">F</w:t>
+      </w:r>
+      <w:r>
+        <w:t xml:space="preserve">(1, 116) = 5.28,</w:t>
+      </w:r>
+      <w:r>
+        <w:t xml:space="preserve"> </w:t>
+      </w:r>
+      <w:r>
+        <w:rPr>
+          <w:iCs/>
+          <w:i/>
+        </w:rPr>
+        <w:t xml:space="preserve">p</w:t>
+      </w:r>
+      <w:r>
+        <w:t xml:space="preserve"> </w:t>
+      </w:r>
+      <w:r>
+        <w:t xml:space="preserve">= 0.023)</w:t>
+      </w:r>
+    </w:p>
+    <w:p>
+      <w:pPr>
+        <w:numPr>
+          <w:ilvl w:val="0"/>
+          <w:numId w:val="1004"/>
+        </w:numPr>
+      </w:pPr>
+      <w:r>
+        <w:t xml:space="preserve">Efficiency causes Looseness: (</w:t>
+      </w:r>
+      <w:r>
+        <w:rPr>
+          <w:iCs/>
+          <w:i/>
+        </w:rPr>
+        <w:t xml:space="preserve">F</w:t>
+      </w:r>
+      <w:r>
+        <w:t xml:space="preserve">(1, 116) = 8.07,</w:t>
+      </w:r>
+      <w:r>
+        <w:t xml:space="preserve"> </w:t>
+      </w:r>
+      <w:r>
+        <w:rPr>
+          <w:iCs/>
+          <w:i/>
+        </w:rPr>
+        <w:t xml:space="preserve">p</w:t>
+      </w:r>
+      <w:r>
+        <w:t xml:space="preserve"> </w:t>
+      </w:r>
+      <w:r>
+        <w:t xml:space="preserve">= 0.005)</w:t>
+      </w:r>
+    </w:p>
+    <w:p>
+      <w:pPr>
+        <w:numPr>
+          <w:ilvl w:val="0"/>
+          <w:numId w:val="1004"/>
+        </w:numPr>
+      </w:pPr>
+      <w:r>
+        <w:t xml:space="preserve">Tightness causes Efficiency: (</w:t>
+      </w:r>
+      <w:r>
+        <w:rPr>
+          <w:iCs/>
+          <w:i/>
+        </w:rPr>
+        <w:t xml:space="preserve">F</w:t>
+      </w:r>
+      <w:r>
+        <w:t xml:space="preserve">(1, 116) = 0.82,</w:t>
+      </w:r>
+      <w:r>
+        <w:t xml:space="preserve"> </w:t>
+      </w:r>
+      <w:r>
+        <w:rPr>
+          <w:iCs/>
+          <w:i/>
+        </w:rPr>
+        <w:t xml:space="preserve">p</w:t>
+      </w:r>
+      <w:r>
+        <w:t xml:space="preserve"> </w:t>
+      </w:r>
+      <w:r>
+        <w:t xml:space="preserve">= 0.367)</w:t>
+      </w:r>
+    </w:p>
+    <w:p>
+      <w:pPr>
+        <w:numPr>
+          <w:ilvl w:val="0"/>
+          <w:numId w:val="1004"/>
+        </w:numPr>
+      </w:pPr>
+      <w:r>
+        <w:t xml:space="preserve">Individualism causes Inefficient Effort: (</w:t>
+      </w:r>
+      <w:r>
+        <w:rPr>
+          <w:iCs/>
+          <w:i/>
+        </w:rPr>
+        <w:t xml:space="preserve">F</w:t>
+      </w:r>
+      <w:r>
+        <w:t xml:space="preserve">(1, 116) = 0.84,</w:t>
+      </w:r>
+      <w:r>
+        <w:t xml:space="preserve"> </w:t>
+      </w:r>
+      <w:r>
+        <w:rPr>
+          <w:iCs/>
+          <w:i/>
+        </w:rPr>
+        <w:t xml:space="preserve">p</w:t>
+      </w:r>
+      <w:r>
+        <w:t xml:space="preserve"> </w:t>
+      </w:r>
+      <w:r>
+        <w:t xml:space="preserve">= 0.360)</w:t>
+      </w:r>
+    </w:p>
+    <w:p>
+      <w:pPr>
+        <w:numPr>
+          <w:ilvl w:val="0"/>
+          <w:numId w:val="1004"/>
+        </w:numPr>
+      </w:pPr>
+      <w:r>
+        <w:t xml:space="preserve">Inefficient Effort causes Individualism: (</w:t>
+      </w:r>
+      <w:r>
+        <w:rPr>
+          <w:iCs/>
+          <w:i/>
+        </w:rPr>
+        <w:t xml:space="preserve">F</w:t>
+      </w:r>
+      <w:r>
+        <w:t xml:space="preserve">(1, 116) = 0.01,</w:t>
+      </w:r>
+      <w:r>
+        <w:t xml:space="preserve"> </w:t>
+      </w:r>
+      <w:r>
+        <w:rPr>
+          <w:iCs/>
+          <w:i/>
+        </w:rPr>
+        <w:t xml:space="preserve">p</w:t>
+      </w:r>
+      <w:r>
+        <w:t xml:space="preserve"> </w:t>
+      </w:r>
+      <w:r>
+        <w:t xml:space="preserve">= 0.912)</w:t>
+      </w:r>
+    </w:p>
+    <w:p>
+      <w:pPr>
+        <w:numPr>
+          <w:ilvl w:val="0"/>
+          <w:numId w:val="1004"/>
+        </w:numPr>
+      </w:pPr>
+      <w:r>
+        <w:t xml:space="preserve">Collectivism cuases Inefficient Effort: (</w:t>
+      </w:r>
+      <w:r>
+        <w:rPr>
+          <w:iCs/>
+          <w:i/>
+        </w:rPr>
+        <w:t xml:space="preserve">F</w:t>
+      </w:r>
+      <w:r>
+        <w:t xml:space="preserve">(1, 116) = 3.74,</w:t>
+      </w:r>
+      <w:r>
+        <w:t xml:space="preserve"> </w:t>
+      </w:r>
+      <w:r>
+        <w:rPr>
+          <w:iCs/>
+          <w:i/>
+        </w:rPr>
+        <w:t xml:space="preserve">p</w:t>
+      </w:r>
+      <w:r>
+        <w:t xml:space="preserve"> </w:t>
+      </w:r>
+      <w:r>
+        <w:t xml:space="preserve">= 0.056)</w:t>
+      </w:r>
+    </w:p>
+    <w:p>
+      <w:pPr>
+        <w:numPr>
+          <w:ilvl w:val="0"/>
+          <w:numId w:val="1004"/>
+        </w:numPr>
+      </w:pPr>
+      <w:r>
+        <w:t xml:space="preserve">Inefficient Effort causes Collectivism (</w:t>
+      </w:r>
+      <w:r>
+        <w:rPr>
+          <w:iCs/>
+          <w:i/>
+        </w:rPr>
+        <w:t xml:space="preserve">F</w:t>
+      </w:r>
+      <w:r>
+        <w:t xml:space="preserve">(1, 116) = 3.53,</w:t>
+      </w:r>
+      <w:r>
+        <w:t xml:space="preserve"> </w:t>
+      </w:r>
+      <w:r>
+        <w:rPr>
+          <w:iCs/>
+          <w:i/>
+        </w:rPr>
+        <w:t xml:space="preserve">p</w:t>
+      </w:r>
+      <w:r>
+        <w:t xml:space="preserve"> </w:t>
+      </w:r>
+      <w:r>
+        <w:t xml:space="preserve">= 0.063)</w:t>
+      </w:r>
+    </w:p>
+    <w:p>
+      <w:pPr>
+        <w:numPr>
+          <w:ilvl w:val="0"/>
+          <w:numId w:val="1004"/>
+        </w:numPr>
+      </w:pPr>
+      <w:r>
+        <w:t xml:space="preserve">Looseness causes Inefficient Effort: (</w:t>
+      </w:r>
+      <w:r>
+        <w:rPr>
+          <w:iCs/>
+          <w:i/>
+        </w:rPr>
+        <w:t xml:space="preserve">F</w:t>
+      </w:r>
+      <w:r>
+        <w:t xml:space="preserve">(1, 116) = 4.23,</w:t>
       </w:r>
       <w:r>
         <w:t xml:space="preserve"> </w:t>
@@ -2727,7 +3430,7 @@
         </w:numPr>
       </w:pPr>
       <w:r>
-        <w:t xml:space="preserve">Effort causes Individualism: (</w:t>
+        <w:t xml:space="preserve">Inefficient Effort causes Looseness: (</w:t>
       </w:r>
       <w:r>
         <w:rPr>
@@ -2737,23 +3440,23 @@
         <w:t xml:space="preserve">F</w:t>
       </w:r>
       <w:r>
-        <w:t xml:space="preserve">(9, 82) = 1.19,</w:t>
-      </w:r>
-      <w:r>
-        <w:t xml:space="preserve"> </w:t>
-      </w:r>
-      <w:r>
-        <w:rPr>
-          <w:iCs/>
-          <w:i/>
-        </w:rPr>
-        <w:t xml:space="preserve">p</w:t>
-      </w:r>
-      <w:r>
-        <w:t xml:space="preserve"> </w:t>
-      </w:r>
-      <w:r>
-        <w:t xml:space="preserve">= 0.314)</w:t>
+        <w:t xml:space="preserve">(1, 116) = 7.59,</w:t>
+      </w:r>
+      <w:r>
+        <w:t xml:space="preserve"> </w:t>
+      </w:r>
+      <w:r>
+        <w:rPr>
+          <w:iCs/>
+          <w:i/>
+        </w:rPr>
+        <w:t xml:space="preserve">p</w:t>
+      </w:r>
+      <w:r>
+        <w:t xml:space="preserve"> </w:t>
+      </w:r>
+      <w:r>
+        <w:t xml:space="preserve">= 0.007)</w:t>
       </w:r>
     </w:p>
     <w:p>
@@ -2764,7 +3467,7 @@
         </w:numPr>
       </w:pPr>
       <w:r>
-        <w:t xml:space="preserve">Collectivism cuases Effort: (</w:t>
+        <w:t xml:space="preserve">Tightness causes Inefficient Effort: (</w:t>
       </w:r>
       <w:r>
         <w:rPr>
@@ -2774,726 +3477,23 @@
         <w:t xml:space="preserve">F</w:t>
       </w:r>
       <w:r>
-        <w:t xml:space="preserve">(9, 82) = 2.97,</w:t>
-      </w:r>
-      <w:r>
-        <w:t xml:space="preserve"> </w:t>
-      </w:r>
-      <w:r>
-        <w:rPr>
-          <w:iCs/>
-          <w:i/>
-        </w:rPr>
-        <w:t xml:space="preserve">p</w:t>
-      </w:r>
-      <w:r>
-        <w:t xml:space="preserve"> </w:t>
-      </w:r>
-      <w:r>
-        <w:t xml:space="preserve">= 0.004)</w:t>
-      </w:r>
-    </w:p>
-    <w:p>
-      <w:pPr>
-        <w:numPr>
-          <w:ilvl w:val="0"/>
-          <w:numId w:val="1004"/>
-        </w:numPr>
-      </w:pPr>
-      <w:r>
-        <w:t xml:space="preserve">Effort causes Collectivism (</w:t>
-      </w:r>
-      <w:r>
-        <w:rPr>
-          <w:iCs/>
-          <w:i/>
-        </w:rPr>
-        <w:t xml:space="preserve">F</w:t>
-      </w:r>
-      <w:r>
-        <w:t xml:space="preserve">(9, 82) = 0.82,</w:t>
-      </w:r>
-      <w:r>
-        <w:t xml:space="preserve"> </w:t>
-      </w:r>
-      <w:r>
-        <w:rPr>
-          <w:iCs/>
-          <w:i/>
-        </w:rPr>
-        <w:t xml:space="preserve">p</w:t>
-      </w:r>
-      <w:r>
-        <w:t xml:space="preserve"> </w:t>
-      </w:r>
-      <w:r>
-        <w:t xml:space="preserve">= 0.599)</w:t>
-      </w:r>
-    </w:p>
-    <w:p>
-      <w:pPr>
-        <w:numPr>
-          <w:ilvl w:val="0"/>
-          <w:numId w:val="1004"/>
-        </w:numPr>
-      </w:pPr>
-      <w:r>
-        <w:t xml:space="preserve">Looseness causes Effort: (</w:t>
-      </w:r>
-      <w:r>
-        <w:rPr>
-          <w:iCs/>
-          <w:i/>
-        </w:rPr>
-        <w:t xml:space="preserve">F</w:t>
-      </w:r>
-      <w:r>
-        <w:t xml:space="preserve">(9, 82) = 1.07,</w:t>
-      </w:r>
-      <w:r>
-        <w:t xml:space="preserve"> </w:t>
-      </w:r>
-      <w:r>
-        <w:rPr>
-          <w:iCs/>
-          <w:i/>
-        </w:rPr>
-        <w:t xml:space="preserve">p</w:t>
-      </w:r>
-      <w:r>
-        <w:t xml:space="preserve"> </w:t>
-      </w:r>
-      <w:r>
-        <w:t xml:space="preserve">= 0.397)</w:t>
-      </w:r>
-    </w:p>
-    <w:p>
-      <w:pPr>
-        <w:numPr>
-          <w:ilvl w:val="0"/>
-          <w:numId w:val="1004"/>
-        </w:numPr>
-      </w:pPr>
-      <w:r>
-        <w:t xml:space="preserve">Effort causes Looseness: (</w:t>
-      </w:r>
-      <w:r>
-        <w:rPr>
-          <w:iCs/>
-          <w:i/>
-        </w:rPr>
-        <w:t xml:space="preserve">F</w:t>
-      </w:r>
-      <w:r>
-        <w:t xml:space="preserve">(9, 82) = 1.08,</w:t>
-      </w:r>
-      <w:r>
-        <w:t xml:space="preserve"> </w:t>
-      </w:r>
-      <w:r>
-        <w:rPr>
-          <w:iCs/>
-          <w:i/>
-        </w:rPr>
-        <w:t xml:space="preserve">p</w:t>
-      </w:r>
-      <w:r>
-        <w:t xml:space="preserve"> </w:t>
-      </w:r>
-      <w:r>
-        <w:t xml:space="preserve">= 0.384)</w:t>
-      </w:r>
-    </w:p>
-    <w:p>
-      <w:pPr>
-        <w:numPr>
-          <w:ilvl w:val="0"/>
-          <w:numId w:val="1004"/>
-        </w:numPr>
-      </w:pPr>
-      <w:r>
-        <w:t xml:space="preserve">Tightness causes Effort: (</w:t>
-      </w:r>
-      <w:r>
-        <w:rPr>
-          <w:iCs/>
-          <w:i/>
-        </w:rPr>
-        <w:t xml:space="preserve">F</w:t>
-      </w:r>
-      <w:r>
-        <w:t xml:space="preserve">(9, 82) = 1.09,</w:t>
-      </w:r>
-      <w:r>
-        <w:t xml:space="preserve"> </w:t>
-      </w:r>
-      <w:r>
-        <w:rPr>
-          <w:iCs/>
-          <w:i/>
-        </w:rPr>
-        <w:t xml:space="preserve">p</w:t>
-      </w:r>
-      <w:r>
-        <w:t xml:space="preserve"> </w:t>
-      </w:r>
-      <w:r>
-        <w:t xml:space="preserve">= 0.380)</w:t>
-      </w:r>
-    </w:p>
-    <w:p>
-      <w:pPr>
-        <w:numPr>
-          <w:ilvl w:val="0"/>
-          <w:numId w:val="1004"/>
-        </w:numPr>
-      </w:pPr>
-      <w:r>
-        <w:t xml:space="preserve">Effort causes Tightness: (</w:t>
-      </w:r>
-      <w:r>
-        <w:rPr>
-          <w:iCs/>
-          <w:i/>
-        </w:rPr>
-        <w:t xml:space="preserve">F</w:t>
-      </w:r>
-      <w:r>
-        <w:t xml:space="preserve">(9, 82) = 2.01,</w:t>
-      </w:r>
-      <w:r>
-        <w:t xml:space="preserve"> </w:t>
-      </w:r>
-      <w:r>
-        <w:rPr>
-          <w:iCs/>
-          <w:i/>
-        </w:rPr>
-        <w:t xml:space="preserve">p</w:t>
-      </w:r>
-      <w:r>
-        <w:t xml:space="preserve"> </w:t>
-      </w:r>
-      <w:r>
-        <w:t xml:space="preserve">= 0.048)</w:t>
-      </w:r>
-    </w:p>
-    <w:p>
-      <w:pPr>
-        <w:numPr>
-          <w:ilvl w:val="0"/>
-          <w:numId w:val="1004"/>
-        </w:numPr>
-      </w:pPr>
-      <w:r>
-        <w:t xml:space="preserve">Individualism causes Efficiency: (</w:t>
-      </w:r>
-      <w:r>
-        <w:rPr>
-          <w:iCs/>
-          <w:i/>
-        </w:rPr>
-        <w:t xml:space="preserve">F</w:t>
-      </w:r>
-      <w:r>
-        <w:t xml:space="preserve">(9, 82) = 0.46,</w:t>
-      </w:r>
-      <w:r>
-        <w:t xml:space="preserve"> </w:t>
-      </w:r>
-      <w:r>
-        <w:rPr>
-          <w:iCs/>
-          <w:i/>
-        </w:rPr>
-        <w:t xml:space="preserve">p</w:t>
-      </w:r>
-      <w:r>
-        <w:t xml:space="preserve"> </w:t>
-      </w:r>
-      <w:r>
-        <w:t xml:space="preserve">= 0.895)</w:t>
-      </w:r>
-    </w:p>
-    <w:p>
-      <w:pPr>
-        <w:numPr>
-          <w:ilvl w:val="0"/>
-          <w:numId w:val="1004"/>
-        </w:numPr>
-      </w:pPr>
-      <w:r>
-        <w:t xml:space="preserve">Efficiency causes Individualism: (</w:t>
-      </w:r>
-      <w:r>
-        <w:rPr>
-          <w:iCs/>
-          <w:i/>
-        </w:rPr>
-        <w:t xml:space="preserve">F</w:t>
-      </w:r>
-      <w:r>
-        <w:t xml:space="preserve">(9, 82) = 2.33,</w:t>
-      </w:r>
-      <w:r>
-        <w:t xml:space="preserve"> </w:t>
-      </w:r>
-      <w:r>
-        <w:rPr>
-          <w:iCs/>
-          <w:i/>
-        </w:rPr>
-        <w:t xml:space="preserve">p</w:t>
-      </w:r>
-      <w:r>
-        <w:t xml:space="preserve"> </w:t>
-      </w:r>
-      <w:r>
-        <w:t xml:space="preserve">= 0.021)</w:t>
-      </w:r>
-    </w:p>
-    <w:p>
-      <w:pPr>
-        <w:numPr>
-          <w:ilvl w:val="0"/>
-          <w:numId w:val="1004"/>
-        </w:numPr>
-      </w:pPr>
-      <w:r>
-        <w:t xml:space="preserve">Collectivism cuases Efficiency: (</w:t>
-      </w:r>
-      <w:r>
-        <w:rPr>
-          <w:iCs/>
-          <w:i/>
-        </w:rPr>
-        <w:t xml:space="preserve">F</w:t>
-      </w:r>
-      <w:r>
-        <w:t xml:space="preserve">(9, 82) = 1.13,</w:t>
-      </w:r>
-      <w:r>
-        <w:t xml:space="preserve"> </w:t>
-      </w:r>
-      <w:r>
-        <w:rPr>
-          <w:iCs/>
-          <w:i/>
-        </w:rPr>
-        <w:t xml:space="preserve">p</w:t>
-      </w:r>
-      <w:r>
-        <w:t xml:space="preserve"> </w:t>
-      </w:r>
-      <w:r>
-        <w:t xml:space="preserve">= 0.352)</w:t>
-      </w:r>
-    </w:p>
-    <w:p>
-      <w:pPr>
-        <w:numPr>
-          <w:ilvl w:val="0"/>
-          <w:numId w:val="1004"/>
-        </w:numPr>
-      </w:pPr>
-      <w:r>
-        <w:t xml:space="preserve">Efficiency causes Collectivism (</w:t>
-      </w:r>
-      <w:r>
-        <w:rPr>
-          <w:iCs/>
-          <w:i/>
-        </w:rPr>
-        <w:t xml:space="preserve">F</w:t>
-      </w:r>
-      <w:r>
-        <w:t xml:space="preserve">(9, 82) = 0.52,</w:t>
-      </w:r>
-      <w:r>
-        <w:t xml:space="preserve"> </w:t>
-      </w:r>
-      <w:r>
-        <w:rPr>
-          <w:iCs/>
-          <w:i/>
-        </w:rPr>
-        <w:t xml:space="preserve">p</w:t>
-      </w:r>
-      <w:r>
-        <w:t xml:space="preserve"> </w:t>
-      </w:r>
-      <w:r>
-        <w:t xml:space="preserve">= 0.858)</w:t>
-      </w:r>
-    </w:p>
-    <w:p>
-      <w:pPr>
-        <w:numPr>
-          <w:ilvl w:val="0"/>
-          <w:numId w:val="1004"/>
-        </w:numPr>
-      </w:pPr>
-      <w:r>
-        <w:t xml:space="preserve">Looseness causes Efficiency: (</w:t>
-      </w:r>
-      <w:r>
-        <w:rPr>
-          <w:iCs/>
-          <w:i/>
-        </w:rPr>
-        <w:t xml:space="preserve">F</w:t>
-      </w:r>
-      <w:r>
-        <w:t xml:space="preserve">(10, 76) = 0.74,</w:t>
-      </w:r>
-      <w:r>
-        <w:t xml:space="preserve"> </w:t>
-      </w:r>
-      <w:r>
-        <w:rPr>
-          <w:iCs/>
-          <w:i/>
-        </w:rPr>
-        <w:t xml:space="preserve">p</w:t>
-      </w:r>
-      <w:r>
-        <w:t xml:space="preserve"> </w:t>
-      </w:r>
-      <w:r>
-        <w:t xml:space="preserve">= 0.680)</w:t>
-      </w:r>
-    </w:p>
-    <w:p>
-      <w:pPr>
-        <w:numPr>
-          <w:ilvl w:val="0"/>
-          <w:numId w:val="1004"/>
-        </w:numPr>
-      </w:pPr>
-      <w:r>
-        <w:t xml:space="preserve">Efficiency causes Looseness: (</w:t>
-      </w:r>
-      <w:r>
-        <w:rPr>
-          <w:iCs/>
-          <w:i/>
-        </w:rPr>
-        <w:t xml:space="preserve">F</w:t>
-      </w:r>
-      <w:r>
-        <w:t xml:space="preserve">(10, 76) = 0.40,</w:t>
-      </w:r>
-      <w:r>
-        <w:t xml:space="preserve"> </w:t>
-      </w:r>
-      <w:r>
-        <w:rPr>
-          <w:iCs/>
-          <w:i/>
-        </w:rPr>
-        <w:t xml:space="preserve">p</w:t>
-      </w:r>
-      <w:r>
-        <w:t xml:space="preserve"> </w:t>
-      </w:r>
-      <w:r>
-        <w:t xml:space="preserve">= 0.942)</w:t>
-      </w:r>
-    </w:p>
-    <w:p>
-      <w:pPr>
-        <w:numPr>
-          <w:ilvl w:val="0"/>
-          <w:numId w:val="1004"/>
-        </w:numPr>
-      </w:pPr>
-      <w:r>
-        <w:t xml:space="preserve">Tightness causes Efficiency: (</w:t>
-      </w:r>
-      <w:r>
-        <w:rPr>
-          <w:iCs/>
-          <w:i/>
-        </w:rPr>
-        <w:t xml:space="preserve">F</w:t>
-      </w:r>
-      <w:r>
-        <w:t xml:space="preserve">(9, 82) = 1.26,</w:t>
-      </w:r>
-      <w:r>
-        <w:t xml:space="preserve"> </w:t>
-      </w:r>
-      <w:r>
-        <w:rPr>
-          <w:iCs/>
-          <w:i/>
-        </w:rPr>
-        <w:t xml:space="preserve">p</w:t>
-      </w:r>
-      <w:r>
-        <w:t xml:space="preserve"> </w:t>
-      </w:r>
-      <w:r>
-        <w:t xml:space="preserve">= 0.273)</w:t>
-      </w:r>
-    </w:p>
-    <w:p>
-      <w:pPr>
-        <w:numPr>
-          <w:ilvl w:val="0"/>
-          <w:numId w:val="1004"/>
-        </w:numPr>
-      </w:pPr>
-      <w:r>
-        <w:t xml:space="preserve">Individualism causes Inefficient Effort: (</w:t>
-      </w:r>
-      <w:r>
-        <w:rPr>
-          <w:iCs/>
-          <w:i/>
-        </w:rPr>
-        <w:t xml:space="preserve">F</w:t>
-      </w:r>
-      <w:r>
-        <w:t xml:space="preserve">(9, 82) = 1.05,</w:t>
-      </w:r>
-      <w:r>
-        <w:t xml:space="preserve"> </w:t>
-      </w:r>
-      <w:r>
-        <w:rPr>
-          <w:iCs/>
-          <w:i/>
-        </w:rPr>
-        <w:t xml:space="preserve">p</w:t>
-      </w:r>
-      <w:r>
-        <w:t xml:space="preserve"> </w:t>
-      </w:r>
-      <w:r>
-        <w:t xml:space="preserve">= 0.407)</w:t>
-      </w:r>
-    </w:p>
-    <w:p>
-      <w:pPr>
-        <w:numPr>
-          <w:ilvl w:val="0"/>
-          <w:numId w:val="1004"/>
-        </w:numPr>
-      </w:pPr>
-      <w:r>
-        <w:t xml:space="preserve">Inefficient Effort causes Individualism: (</w:t>
-      </w:r>
-      <w:r>
-        <w:rPr>
-          <w:iCs/>
-          <w:i/>
-        </w:rPr>
-        <w:t xml:space="preserve">F</w:t>
-      </w:r>
-      <w:r>
-        <w:t xml:space="preserve">(9, 82) = 0.82,</w:t>
-      </w:r>
-      <w:r>
-        <w:t xml:space="preserve"> </w:t>
-      </w:r>
-      <w:r>
-        <w:rPr>
-          <w:iCs/>
-          <w:i/>
-        </w:rPr>
-        <w:t xml:space="preserve">p</w:t>
-      </w:r>
-      <w:r>
-        <w:t xml:space="preserve"> </w:t>
-      </w:r>
-      <w:r>
-        <w:t xml:space="preserve">= 0.603)</w:t>
-      </w:r>
-    </w:p>
-    <w:p>
-      <w:pPr>
-        <w:numPr>
-          <w:ilvl w:val="0"/>
-          <w:numId w:val="1004"/>
-        </w:numPr>
-      </w:pPr>
-      <w:r>
-        <w:t xml:space="preserve">Collectivism cuases Inefficient Effort: (</w:t>
-      </w:r>
-      <w:r>
-        <w:rPr>
-          <w:iCs/>
-          <w:i/>
-        </w:rPr>
-        <w:t xml:space="preserve">F</w:t>
-      </w:r>
-      <w:r>
-        <w:t xml:space="preserve">(9, 82) = 2.94,</w:t>
-      </w:r>
-      <w:r>
-        <w:t xml:space="preserve"> </w:t>
-      </w:r>
-      <w:r>
-        <w:rPr>
-          <w:iCs/>
-          <w:i/>
-        </w:rPr>
-        <w:t xml:space="preserve">p</w:t>
-      </w:r>
-      <w:r>
-        <w:t xml:space="preserve"> </w:t>
-      </w:r>
-      <w:r>
-        <w:t xml:space="preserve">= 0.004)</w:t>
-      </w:r>
-    </w:p>
-    <w:p>
-      <w:pPr>
-        <w:numPr>
-          <w:ilvl w:val="0"/>
-          <w:numId w:val="1004"/>
-        </w:numPr>
-      </w:pPr>
-      <w:r>
-        <w:t xml:space="preserve">Inefficient Effort causes Collectivism (</w:t>
-      </w:r>
-      <w:r>
-        <w:rPr>
-          <w:iCs/>
-          <w:i/>
-        </w:rPr>
-        <w:t xml:space="preserve">F</w:t>
-      </w:r>
-      <w:r>
-        <w:t xml:space="preserve">(9, 82) = 2.37,</w:t>
-      </w:r>
-      <w:r>
-        <w:t xml:space="preserve"> </w:t>
-      </w:r>
-      <w:r>
-        <w:rPr>
-          <w:iCs/>
-          <w:i/>
-        </w:rPr>
-        <w:t xml:space="preserve">p</w:t>
-      </w:r>
-      <w:r>
-        <w:t xml:space="preserve"> </w:t>
-      </w:r>
-      <w:r>
-        <w:t xml:space="preserve">= 0.020)</w:t>
-      </w:r>
-    </w:p>
-    <w:p>
-      <w:pPr>
-        <w:numPr>
-          <w:ilvl w:val="0"/>
-          <w:numId w:val="1004"/>
-        </w:numPr>
-      </w:pPr>
-      <w:r>
-        <w:t xml:space="preserve">Looseness causes Inefficient Effort: (</w:t>
-      </w:r>
-      <w:r>
-        <w:rPr>
-          <w:iCs/>
-          <w:i/>
-        </w:rPr>
-        <w:t xml:space="preserve">F</w:t>
-      </w:r>
-      <w:r>
-        <w:t xml:space="preserve">(2, 124) = 3.73,</w:t>
-      </w:r>
-      <w:r>
-        <w:t xml:space="preserve"> </w:t>
-      </w:r>
-      <w:r>
-        <w:rPr>
-          <w:iCs/>
-          <w:i/>
-        </w:rPr>
-        <w:t xml:space="preserve">p</w:t>
-      </w:r>
-      <w:r>
-        <w:t xml:space="preserve"> </w:t>
-      </w:r>
-      <w:r>
-        <w:t xml:space="preserve">= 0.027)</w:t>
-      </w:r>
-    </w:p>
-    <w:p>
-      <w:pPr>
-        <w:numPr>
-          <w:ilvl w:val="0"/>
-          <w:numId w:val="1004"/>
-        </w:numPr>
-      </w:pPr>
-      <w:r>
-        <w:t xml:space="preserve">Inefficient Effort causes Looseness: (</w:t>
-      </w:r>
-      <w:r>
-        <w:rPr>
-          <w:iCs/>
-          <w:i/>
-        </w:rPr>
-        <w:t xml:space="preserve">F</w:t>
-      </w:r>
-      <w:r>
-        <w:t xml:space="preserve">(2, 124) = 1.76,</w:t>
-      </w:r>
-      <w:r>
-        <w:t xml:space="preserve"> </w:t>
-      </w:r>
-      <w:r>
-        <w:rPr>
-          <w:iCs/>
-          <w:i/>
-        </w:rPr>
-        <w:t xml:space="preserve">p</w:t>
-      </w:r>
-      <w:r>
-        <w:t xml:space="preserve"> </w:t>
-      </w:r>
-      <w:r>
-        <w:t xml:space="preserve">= 0.176)</w:t>
-      </w:r>
-    </w:p>
-    <w:p>
-      <w:pPr>
-        <w:numPr>
-          <w:ilvl w:val="0"/>
-          <w:numId w:val="1004"/>
-        </w:numPr>
-      </w:pPr>
-      <w:r>
-        <w:t xml:space="preserve">Tightness causes Inefficient Effort: (</w:t>
-      </w:r>
-      <w:r>
-        <w:rPr>
-          <w:iCs/>
-          <w:i/>
-        </w:rPr>
-        <w:t xml:space="preserve">F</w:t>
-      </w:r>
-      <w:r>
-        <w:t xml:space="preserve">(10, 76) = 1.23,</w:t>
-      </w:r>
-      <w:r>
-        <w:t xml:space="preserve"> </w:t>
-      </w:r>
-      <w:r>
-        <w:rPr>
-          <w:iCs/>
-          <w:i/>
-        </w:rPr>
-        <w:t xml:space="preserve">p</w:t>
-      </w:r>
-      <w:r>
-        <w:t xml:space="preserve"> </w:t>
-      </w:r>
-      <w:r>
-        <w:t xml:space="preserve">= 0.288)</w:t>
+        <w:t xml:space="preserve">(1, 116) = 0.10,</w:t>
+      </w:r>
+      <w:r>
+        <w:t xml:space="preserve"> </w:t>
+      </w:r>
+      <w:r>
+        <w:rPr>
+          <w:iCs/>
+          <w:i/>
+        </w:rPr>
+        <w:t xml:space="preserve">p</w:t>
+      </w:r>
+      <w:r>
+        <w:t xml:space="preserve"> </w:t>
+      </w:r>
+      <w:r>
+        <w:t xml:space="preserve">= 0.758)</w:t>
       </w:r>
     </w:p>
     <w:bookmarkEnd w:id="24"/>

</xml_diff>